<commit_message>
Add definition to doc
</commit_message>
<xml_diff>
--- a/doc/FAVV-AFSCA - Technical Fiche - MediatR.docx
+++ b/doc/FAVV-AFSCA - Technical Fiche - MediatR.docx
@@ -11,7 +11,7 @@
         <w:tblLook w:val="04A0" w:firstRow="1" w:lastRow="0" w:firstColumn="1" w:lastColumn="0" w:noHBand="0" w:noVBand="1"/>
       </w:tblPr>
       <w:tblGrid>
-        <w:gridCol w:w="9893"/>
+        <w:gridCol w:w="9753"/>
       </w:tblGrid>
       <w:tr>
         <w:tc>
@@ -161,7 +161,7 @@
                 <v:shape id="_x0000_i1025" type="#_x0000_t75" style="width:104.4pt;height:128.4pt" o:ole="">
                   <v:imagedata r:id="rId9" o:title=""/>
                 </v:shape>
-                <o:OLEObject Type="Embed" ProgID="PBrush" ShapeID="_x0000_i1025" DrawAspect="Content" ObjectID="_1643176384" r:id="rId10"/>
+                <o:OLEObject Type="Embed" ProgID="PBrush" ShapeID="_x0000_i1025" DrawAspect="Content" ObjectID="_1643179721" r:id="rId10"/>
               </w:object>
             </w:r>
           </w:p>
@@ -1687,6 +1687,375 @@
         </w:rPr>
         <w:t>Introduction</w:t>
       </w:r>
+    </w:p>
+    <w:p>
+      <w:pPr>
+        <w:rPr>
+          <w:lang w:val="en-US"/>
+        </w:rPr>
+      </w:pPr>
+      <w:r>
+        <w:rPr>
+          <w:lang w:val="en-US"/>
+        </w:rPr>
+        <w:t xml:space="preserve">In software development, the </w:t>
+      </w:r>
+      <w:r>
+        <w:rPr>
+          <w:b/>
+          <w:lang w:val="en-US"/>
+        </w:rPr>
+        <w:t>mediator pattern</w:t>
+      </w:r>
+      <w:r>
+        <w:rPr>
+          <w:lang w:val="en-US"/>
+        </w:rPr>
+        <w:t xml:space="preserve"> defines an </w:t>
+      </w:r>
+      <w:r>
+        <w:rPr>
+          <w:b/>
+          <w:lang w:val="en-US"/>
+        </w:rPr>
+        <w:t xml:space="preserve">object that encapsulates how a set of related </w:t>
+      </w:r>
+      <w:proofErr w:type="gramStart"/>
+      <w:r>
+        <w:rPr>
+          <w:b/>
+          <w:lang w:val="en-US"/>
+        </w:rPr>
+        <w:t>object</w:t>
+      </w:r>
+      <w:proofErr w:type="gramEnd"/>
+      <w:r>
+        <w:rPr>
+          <w:b/>
+          <w:lang w:val="en-US"/>
+        </w:rPr>
+        <w:t xml:space="preserve"> interact</w:t>
+      </w:r>
+      <w:r>
+        <w:rPr>
+          <w:lang w:val="en-US"/>
+        </w:rPr>
+        <w:t xml:space="preserve">. This pattern </w:t>
+      </w:r>
+      <w:proofErr w:type="gramStart"/>
+      <w:r>
+        <w:rPr>
+          <w:b/>
+          <w:lang w:val="en-US"/>
+        </w:rPr>
+        <w:t>is considered to be</w:t>
+      </w:r>
+      <w:proofErr w:type="gramEnd"/>
+      <w:r>
+        <w:rPr>
+          <w:b/>
+          <w:lang w:val="en-US"/>
+        </w:rPr>
+        <w:t xml:space="preserve"> a behavioral pattern</w:t>
+      </w:r>
+      <w:r>
+        <w:rPr>
+          <w:lang w:val="en-US"/>
+        </w:rPr>
+        <w:t xml:space="preserve"> due to the way it can </w:t>
+      </w:r>
+      <w:r>
+        <w:rPr>
+          <w:b/>
+          <w:lang w:val="en-US"/>
+        </w:rPr>
+        <w:t>alter the applications running behavior.</w:t>
+      </w:r>
+    </w:p>
+    <w:p>
+      <w:pPr>
+        <w:rPr>
+          <w:lang w:val="en-US"/>
+        </w:rPr>
+      </w:pPr>
+      <w:r>
+        <w:rPr>
+          <w:lang w:val="en-US"/>
+        </w:rPr>
+        <w:t>With the mediator pattern</w:t>
+      </w:r>
+      <w:r>
+        <w:rPr>
+          <w:b/>
+          <w:lang w:val="en-US"/>
+        </w:rPr>
+        <w:t>, communication between objects is encapsulated within a mediator object</w:t>
+      </w:r>
+      <w:r>
+        <w:rPr>
+          <w:lang w:val="en-US"/>
+        </w:rPr>
+        <w:t xml:space="preserve">. Objects no longer communicate directly with </w:t>
+      </w:r>
+      <w:proofErr w:type="spellStart"/>
+      <w:r>
+        <w:rPr>
+          <w:lang w:val="en-US"/>
+        </w:rPr>
+        <w:t xml:space="preserve">each </w:t>
+      </w:r>
+      <w:proofErr w:type="gramStart"/>
+      <w:r>
+        <w:rPr>
+          <w:lang w:val="en-US"/>
+        </w:rPr>
+        <w:t>others</w:t>
+      </w:r>
+      <w:proofErr w:type="spellEnd"/>
+      <w:proofErr w:type="gramEnd"/>
+      <w:r>
+        <w:rPr>
+          <w:lang w:val="en-US"/>
+        </w:rPr>
+        <w:t xml:space="preserve">, but instead </w:t>
+      </w:r>
+      <w:r>
+        <w:rPr>
+          <w:b/>
+          <w:lang w:val="en-US"/>
+        </w:rPr>
+        <w:t>communicate through the mediator</w:t>
+      </w:r>
+      <w:r>
+        <w:rPr>
+          <w:lang w:val="en-US"/>
+        </w:rPr>
+        <w:t>. This reduces the dependencies between communicating objects, thereby reducing tight-coupling.</w:t>
+      </w:r>
+    </w:p>
+    <w:p>
+      <w:pPr>
+        <w:pStyle w:val="Titren1"/>
+      </w:pPr>
+      <w:r>
+        <w:t>Overview</w:t>
+      </w:r>
+    </w:p>
+    <w:p>
+      <w:pPr>
+        <w:rPr>
+          <w:u w:val="single"/>
+          <w:lang w:val="en-US"/>
+        </w:rPr>
+      </w:pPr>
+      <w:r>
+        <w:rPr>
+          <w:u w:val="single"/>
+          <w:lang w:val="en-US"/>
+        </w:rPr>
+        <w:t xml:space="preserve">What kind of problems can the Mediator pattern </w:t>
+      </w:r>
+      <w:proofErr w:type="gramStart"/>
+      <w:r>
+        <w:rPr>
+          <w:u w:val="single"/>
+          <w:lang w:val="en-US"/>
+        </w:rPr>
+        <w:t>solve ?</w:t>
+      </w:r>
+      <w:proofErr w:type="gramEnd"/>
+    </w:p>
+    <w:p>
+      <w:pPr>
+        <w:pStyle w:val="Paragraphedeliste"/>
+        <w:numPr>
+          <w:ilvl w:val="0"/>
+          <w:numId w:val="17"/>
+        </w:numPr>
+        <w:rPr>
+          <w:lang w:val="en-US"/>
+        </w:rPr>
+      </w:pPr>
+      <w:r>
+        <w:rPr>
+          <w:lang w:val="en-US"/>
+        </w:rPr>
+        <w:t>Tight coupling between a set of interacting objects.</w:t>
+      </w:r>
+    </w:p>
+    <w:p>
+      <w:pPr>
+        <w:pStyle w:val="Paragraphedeliste"/>
+        <w:numPr>
+          <w:ilvl w:val="0"/>
+          <w:numId w:val="17"/>
+        </w:numPr>
+        <w:rPr>
+          <w:lang w:val="en-US"/>
+        </w:rPr>
+      </w:pPr>
+      <w:r>
+        <w:rPr>
+          <w:lang w:val="en-US"/>
+        </w:rPr>
+        <w:t>Change interaction between a set of objects independently.</w:t>
+      </w:r>
+    </w:p>
+    <w:p>
+      <w:pPr>
+        <w:rPr>
+          <w:lang w:val="en-US"/>
+        </w:rPr>
+      </w:pPr>
+      <w:r>
+        <w:rPr>
+          <w:lang w:val="en-US"/>
+        </w:rPr>
+        <w:t xml:space="preserve">Defining a set of interacting objects by accessing and updating each other directly is inflexible because it introduces tight-coupling to each other and makes it almost impossible to change the interaction independently from </w:t>
+      </w:r>
+      <w:proofErr w:type="spellStart"/>
+      <w:r>
+        <w:rPr>
+          <w:lang w:val="en-US"/>
+        </w:rPr>
+        <w:t xml:space="preserve">each </w:t>
+      </w:r>
+      <w:proofErr w:type="gramStart"/>
+      <w:r>
+        <w:rPr>
+          <w:lang w:val="en-US"/>
+        </w:rPr>
+        <w:t>others</w:t>
+      </w:r>
+      <w:proofErr w:type="spellEnd"/>
+      <w:proofErr w:type="gramEnd"/>
+      <w:r>
+        <w:rPr>
+          <w:lang w:val="en-US"/>
+        </w:rPr>
+        <w:t xml:space="preserve">. This tight-coupling also make the concerned objects hard to be reusable </w:t>
+      </w:r>
+      <w:proofErr w:type="gramStart"/>
+      <w:r>
+        <w:rPr>
+          <w:lang w:val="en-US"/>
+        </w:rPr>
+        <w:t>and also</w:t>
+      </w:r>
+      <w:proofErr w:type="gramEnd"/>
+      <w:r>
+        <w:rPr>
+          <w:lang w:val="en-US"/>
+        </w:rPr>
+        <w:t xml:space="preserve"> makes them hard to be testable.</w:t>
+      </w:r>
+    </w:p>
+    <w:p>
+      <w:pPr>
+        <w:rPr>
+          <w:lang w:val="en-US"/>
+        </w:rPr>
+      </w:pPr>
+      <w:r>
+        <w:rPr>
+          <w:u w:val="single"/>
+          <w:lang w:val="en-US"/>
+        </w:rPr>
+        <w:t xml:space="preserve">What kind of solution does the Mediator design pattern </w:t>
+      </w:r>
+      <w:proofErr w:type="gramStart"/>
+      <w:r>
+        <w:rPr>
+          <w:u w:val="single"/>
+          <w:lang w:val="en-US"/>
+        </w:rPr>
+        <w:t>describe ?</w:t>
+      </w:r>
+      <w:proofErr w:type="gramEnd"/>
+    </w:p>
+    <w:p>
+      <w:pPr>
+        <w:pStyle w:val="Paragraphedeliste"/>
+        <w:numPr>
+          <w:ilvl w:val="0"/>
+          <w:numId w:val="18"/>
+        </w:numPr>
+        <w:rPr>
+          <w:lang w:val="en-US"/>
+        </w:rPr>
+      </w:pPr>
+      <w:r>
+        <w:rPr>
+          <w:lang w:val="en-US"/>
+        </w:rPr>
+        <w:t>Define a separate (mediator) object that encapsulates the interaction between a set of objects.</w:t>
+      </w:r>
+    </w:p>
+    <w:p>
+      <w:pPr>
+        <w:pStyle w:val="Paragraphedeliste"/>
+        <w:numPr>
+          <w:ilvl w:val="0"/>
+          <w:numId w:val="18"/>
+        </w:numPr>
+        <w:rPr>
+          <w:lang w:val="en-US"/>
+        </w:rPr>
+      </w:pPr>
+      <w:r>
+        <w:rPr>
+          <w:lang w:val="en-US"/>
+        </w:rPr>
+        <w:t>Objects delegate their interaction with other Objects to a mediator object instead of interacting with each other directly.</w:t>
+      </w:r>
+    </w:p>
+    <w:p>
+      <w:pPr>
+        <w:pStyle w:val="Titren1"/>
+      </w:pPr>
+      <w:r>
+        <w:t>Definition</w:t>
+      </w:r>
+    </w:p>
+    <w:p>
+      <w:pPr>
+        <w:rPr>
+          <w:lang w:val="en-US"/>
+        </w:rPr>
+      </w:pPr>
+      <w:r>
+        <w:rPr>
+          <w:lang w:val="en-US"/>
+        </w:rPr>
+        <w:t>The essence of the Mediator P</w:t>
+      </w:r>
+      <w:r>
+        <w:rPr>
+          <w:lang w:val="en-US"/>
+        </w:rPr>
+        <w:t xml:space="preserve">attern is to “define an object that encapsulates how a set of objects interact”. It promotes loose-coupling by keep objects from referring to each other explicitly, and it allows their interactions to be varied independently. Client classes use the Mediator to send messages to other </w:t>
+      </w:r>
+      <w:proofErr w:type="gramStart"/>
+      <w:r>
+        <w:rPr>
+          <w:lang w:val="en-US"/>
+        </w:rPr>
+        <w:t>clients, and</w:t>
+      </w:r>
+      <w:proofErr w:type="gramEnd"/>
+      <w:r>
+        <w:rPr>
+          <w:lang w:val="en-US"/>
+        </w:rPr>
+        <w:t xml:space="preserve"> can receive messages from other Clients though an event on the Mediator class.</w:t>
+      </w:r>
+    </w:p>
+    <w:p>
+      <w:pPr>
+        <w:rPr>
+          <w:lang w:val="en-US"/>
+        </w:rPr>
+      </w:pPr>
       <w:bookmarkStart w:id="0" w:name="_GoBack"/>
       <w:bookmarkEnd w:id="0"/>
     </w:p>
@@ -2292,6 +2661,119 @@
     </w:lvl>
   </w:abstractNum>
   <w:abstractNum w:abstractNumId="6" w15:restartNumberingAfterBreak="0">
+    <w:nsid w:val="2A524334"/>
+    <w:multiLevelType w:val="hybridMultilevel"/>
+    <w:tmpl w:val="EDC8D21E"/>
+    <w:lvl w:ilvl="0" w:tplc="080C0009">
+      <w:start w:val="1"/>
+      <w:numFmt w:val="bullet"/>
+      <w:lvlText w:val=""/>
+      <w:lvlJc w:val="left"/>
+      <w:pPr>
+        <w:ind w:left="720" w:hanging="360"/>
+      </w:pPr>
+      <w:rPr>
+        <w:rFonts w:ascii="Wingdings" w:hAnsi="Wingdings" w:hint="default"/>
+      </w:rPr>
+    </w:lvl>
+    <w:lvl w:ilvl="1" w:tplc="080C0003" w:tentative="1">
+      <w:start w:val="1"/>
+      <w:numFmt w:val="bullet"/>
+      <w:lvlText w:val="o"/>
+      <w:lvlJc w:val="left"/>
+      <w:pPr>
+        <w:ind w:left="1440" w:hanging="360"/>
+      </w:pPr>
+      <w:rPr>
+        <w:rFonts w:ascii="Courier New" w:hAnsi="Courier New" w:cs="Courier New" w:hint="default"/>
+      </w:rPr>
+    </w:lvl>
+    <w:lvl w:ilvl="2" w:tplc="080C0005" w:tentative="1">
+      <w:start w:val="1"/>
+      <w:numFmt w:val="bullet"/>
+      <w:lvlText w:val=""/>
+      <w:lvlJc w:val="left"/>
+      <w:pPr>
+        <w:ind w:left="2160" w:hanging="360"/>
+      </w:pPr>
+      <w:rPr>
+        <w:rFonts w:ascii="Wingdings" w:hAnsi="Wingdings" w:hint="default"/>
+      </w:rPr>
+    </w:lvl>
+    <w:lvl w:ilvl="3" w:tplc="080C0001" w:tentative="1">
+      <w:start w:val="1"/>
+      <w:numFmt w:val="bullet"/>
+      <w:lvlText w:val=""/>
+      <w:lvlJc w:val="left"/>
+      <w:pPr>
+        <w:ind w:left="2880" w:hanging="360"/>
+      </w:pPr>
+      <w:rPr>
+        <w:rFonts w:ascii="Symbol" w:hAnsi="Symbol" w:hint="default"/>
+      </w:rPr>
+    </w:lvl>
+    <w:lvl w:ilvl="4" w:tplc="080C0003" w:tentative="1">
+      <w:start w:val="1"/>
+      <w:numFmt w:val="bullet"/>
+      <w:lvlText w:val="o"/>
+      <w:lvlJc w:val="left"/>
+      <w:pPr>
+        <w:ind w:left="3600" w:hanging="360"/>
+      </w:pPr>
+      <w:rPr>
+        <w:rFonts w:ascii="Courier New" w:hAnsi="Courier New" w:cs="Courier New" w:hint="default"/>
+      </w:rPr>
+    </w:lvl>
+    <w:lvl w:ilvl="5" w:tplc="080C0005" w:tentative="1">
+      <w:start w:val="1"/>
+      <w:numFmt w:val="bullet"/>
+      <w:lvlText w:val=""/>
+      <w:lvlJc w:val="left"/>
+      <w:pPr>
+        <w:ind w:left="4320" w:hanging="360"/>
+      </w:pPr>
+      <w:rPr>
+        <w:rFonts w:ascii="Wingdings" w:hAnsi="Wingdings" w:hint="default"/>
+      </w:rPr>
+    </w:lvl>
+    <w:lvl w:ilvl="6" w:tplc="080C0001" w:tentative="1">
+      <w:start w:val="1"/>
+      <w:numFmt w:val="bullet"/>
+      <w:lvlText w:val=""/>
+      <w:lvlJc w:val="left"/>
+      <w:pPr>
+        <w:ind w:left="5040" w:hanging="360"/>
+      </w:pPr>
+      <w:rPr>
+        <w:rFonts w:ascii="Symbol" w:hAnsi="Symbol" w:hint="default"/>
+      </w:rPr>
+    </w:lvl>
+    <w:lvl w:ilvl="7" w:tplc="080C0003" w:tentative="1">
+      <w:start w:val="1"/>
+      <w:numFmt w:val="bullet"/>
+      <w:lvlText w:val="o"/>
+      <w:lvlJc w:val="left"/>
+      <w:pPr>
+        <w:ind w:left="5760" w:hanging="360"/>
+      </w:pPr>
+      <w:rPr>
+        <w:rFonts w:ascii="Courier New" w:hAnsi="Courier New" w:cs="Courier New" w:hint="default"/>
+      </w:rPr>
+    </w:lvl>
+    <w:lvl w:ilvl="8" w:tplc="080C0005" w:tentative="1">
+      <w:start w:val="1"/>
+      <w:numFmt w:val="bullet"/>
+      <w:lvlText w:val=""/>
+      <w:lvlJc w:val="left"/>
+      <w:pPr>
+        <w:ind w:left="6480" w:hanging="360"/>
+      </w:pPr>
+      <w:rPr>
+        <w:rFonts w:ascii="Wingdings" w:hAnsi="Wingdings" w:hint="default"/>
+      </w:rPr>
+    </w:lvl>
+  </w:abstractNum>
+  <w:abstractNum w:abstractNumId="7" w15:restartNumberingAfterBreak="0">
     <w:nsid w:val="2A5955C7"/>
     <w:multiLevelType w:val="hybridMultilevel"/>
     <w:tmpl w:val="929E4B84"/>
@@ -2404,7 +2886,7 @@
       </w:rPr>
     </w:lvl>
   </w:abstractNum>
-  <w:abstractNum w:abstractNumId="7" w15:restartNumberingAfterBreak="0">
+  <w:abstractNum w:abstractNumId="8" w15:restartNumberingAfterBreak="0">
     <w:nsid w:val="2AB17A9B"/>
     <w:multiLevelType w:val="multilevel"/>
     <w:tmpl w:val="0409001D"/>
@@ -2496,7 +2978,7 @@
       </w:pPr>
     </w:lvl>
   </w:abstractNum>
-  <w:abstractNum w:abstractNumId="8" w15:restartNumberingAfterBreak="0">
+  <w:abstractNum w:abstractNumId="9" w15:restartNumberingAfterBreak="0">
     <w:nsid w:val="2C880799"/>
     <w:multiLevelType w:val="hybridMultilevel"/>
     <w:tmpl w:val="B7F49C8A"/>
@@ -2610,7 +3092,7 @@
       </w:rPr>
     </w:lvl>
   </w:abstractNum>
-  <w:abstractNum w:abstractNumId="9" w15:restartNumberingAfterBreak="0">
+  <w:abstractNum w:abstractNumId="10" w15:restartNumberingAfterBreak="0">
     <w:nsid w:val="4C104E57"/>
     <w:multiLevelType w:val="multilevel"/>
     <w:tmpl w:val="4C861274"/>
@@ -2723,7 +3205,7 @@
       </w:rPr>
     </w:lvl>
   </w:abstractNum>
-  <w:abstractNum w:abstractNumId="10" w15:restartNumberingAfterBreak="0">
+  <w:abstractNum w:abstractNumId="11" w15:restartNumberingAfterBreak="0">
     <w:nsid w:val="565847B0"/>
     <w:multiLevelType w:val="hybridMultilevel"/>
     <w:tmpl w:val="D0FAAFC8"/>
@@ -2836,7 +3318,7 @@
       </w:rPr>
     </w:lvl>
   </w:abstractNum>
-  <w:abstractNum w:abstractNumId="11" w15:restartNumberingAfterBreak="0">
+  <w:abstractNum w:abstractNumId="12" w15:restartNumberingAfterBreak="0">
     <w:nsid w:val="59945584"/>
     <w:multiLevelType w:val="hybridMultilevel"/>
     <w:tmpl w:val="FA5E97BC"/>
@@ -2949,7 +3431,7 @@
       </w:rPr>
     </w:lvl>
   </w:abstractNum>
-  <w:abstractNum w:abstractNumId="12" w15:restartNumberingAfterBreak="0">
+  <w:abstractNum w:abstractNumId="13" w15:restartNumberingAfterBreak="0">
     <w:nsid w:val="654D0AC5"/>
     <w:multiLevelType w:val="hybridMultilevel"/>
     <w:tmpl w:val="D06A0CDE"/>
@@ -3062,7 +3544,7 @@
       </w:rPr>
     </w:lvl>
   </w:abstractNum>
-  <w:abstractNum w:abstractNumId="13" w15:restartNumberingAfterBreak="0">
+  <w:abstractNum w:abstractNumId="14" w15:restartNumberingAfterBreak="0">
     <w:nsid w:val="65704481"/>
     <w:multiLevelType w:val="multilevel"/>
     <w:tmpl w:val="4232E6F6"/>
@@ -3176,7 +3658,7 @@
       </w:pPr>
     </w:lvl>
   </w:abstractNum>
-  <w:abstractNum w:abstractNumId="14" w15:restartNumberingAfterBreak="0">
+  <w:abstractNum w:abstractNumId="15" w15:restartNumberingAfterBreak="0">
     <w:nsid w:val="66F51F8C"/>
     <w:multiLevelType w:val="hybridMultilevel"/>
     <w:tmpl w:val="DC94DBB8"/>
@@ -3289,7 +3771,93 @@
       </w:rPr>
     </w:lvl>
   </w:abstractNum>
-  <w:abstractNum w:abstractNumId="15" w15:restartNumberingAfterBreak="0">
+  <w:abstractNum w:abstractNumId="16" w15:restartNumberingAfterBreak="0">
+    <w:nsid w:val="682E0B73"/>
+    <w:multiLevelType w:val="hybridMultilevel"/>
+    <w:tmpl w:val="E7564F06"/>
+    <w:lvl w:ilvl="0" w:tplc="080C000F">
+      <w:start w:val="1"/>
+      <w:numFmt w:val="decimal"/>
+      <w:lvlText w:val="%1."/>
+      <w:lvlJc w:val="left"/>
+      <w:pPr>
+        <w:ind w:left="720" w:hanging="360"/>
+      </w:pPr>
+    </w:lvl>
+    <w:lvl w:ilvl="1" w:tplc="080C0019" w:tentative="1">
+      <w:start w:val="1"/>
+      <w:numFmt w:val="lowerLetter"/>
+      <w:lvlText w:val="%2."/>
+      <w:lvlJc w:val="left"/>
+      <w:pPr>
+        <w:ind w:left="1440" w:hanging="360"/>
+      </w:pPr>
+    </w:lvl>
+    <w:lvl w:ilvl="2" w:tplc="080C001B" w:tentative="1">
+      <w:start w:val="1"/>
+      <w:numFmt w:val="lowerRoman"/>
+      <w:lvlText w:val="%3."/>
+      <w:lvlJc w:val="right"/>
+      <w:pPr>
+        <w:ind w:left="2160" w:hanging="180"/>
+      </w:pPr>
+    </w:lvl>
+    <w:lvl w:ilvl="3" w:tplc="080C000F" w:tentative="1">
+      <w:start w:val="1"/>
+      <w:numFmt w:val="decimal"/>
+      <w:lvlText w:val="%4."/>
+      <w:lvlJc w:val="left"/>
+      <w:pPr>
+        <w:ind w:left="2880" w:hanging="360"/>
+      </w:pPr>
+    </w:lvl>
+    <w:lvl w:ilvl="4" w:tplc="080C0019" w:tentative="1">
+      <w:start w:val="1"/>
+      <w:numFmt w:val="lowerLetter"/>
+      <w:lvlText w:val="%5."/>
+      <w:lvlJc w:val="left"/>
+      <w:pPr>
+        <w:ind w:left="3600" w:hanging="360"/>
+      </w:pPr>
+    </w:lvl>
+    <w:lvl w:ilvl="5" w:tplc="080C001B" w:tentative="1">
+      <w:start w:val="1"/>
+      <w:numFmt w:val="lowerRoman"/>
+      <w:lvlText w:val="%6."/>
+      <w:lvlJc w:val="right"/>
+      <w:pPr>
+        <w:ind w:left="4320" w:hanging="180"/>
+      </w:pPr>
+    </w:lvl>
+    <w:lvl w:ilvl="6" w:tplc="080C000F" w:tentative="1">
+      <w:start w:val="1"/>
+      <w:numFmt w:val="decimal"/>
+      <w:lvlText w:val="%7."/>
+      <w:lvlJc w:val="left"/>
+      <w:pPr>
+        <w:ind w:left="5040" w:hanging="360"/>
+      </w:pPr>
+    </w:lvl>
+    <w:lvl w:ilvl="7" w:tplc="080C0019" w:tentative="1">
+      <w:start w:val="1"/>
+      <w:numFmt w:val="lowerLetter"/>
+      <w:lvlText w:val="%8."/>
+      <w:lvlJc w:val="left"/>
+      <w:pPr>
+        <w:ind w:left="5760" w:hanging="360"/>
+      </w:pPr>
+    </w:lvl>
+    <w:lvl w:ilvl="8" w:tplc="080C001B" w:tentative="1">
+      <w:start w:val="1"/>
+      <w:numFmt w:val="lowerRoman"/>
+      <w:lvlText w:val="%9."/>
+      <w:lvlJc w:val="right"/>
+      <w:pPr>
+        <w:ind w:left="6480" w:hanging="180"/>
+      </w:pPr>
+    </w:lvl>
+  </w:abstractNum>
+  <w:abstractNum w:abstractNumId="17" w15:restartNumberingAfterBreak="0">
     <w:nsid w:val="772B08BE"/>
     <w:multiLevelType w:val="multilevel"/>
     <w:tmpl w:val="7CE24EB8"/>
@@ -3403,10 +3971,10 @@
     </w:lvl>
   </w:abstractNum>
   <w:num w:numId="1">
-    <w:abstractNumId w:val="7"/>
+    <w:abstractNumId w:val="8"/>
   </w:num>
   <w:num w:numId="2">
-    <w:abstractNumId w:val="8"/>
+    <w:abstractNumId w:val="9"/>
   </w:num>
   <w:num w:numId="3">
     <w:abstractNumId w:val="3"/>
@@ -3421,16 +3989,16 @@
     <w:abstractNumId w:val="0"/>
   </w:num>
   <w:num w:numId="7">
-    <w:abstractNumId w:val="15"/>
+    <w:abstractNumId w:val="17"/>
   </w:num>
   <w:num w:numId="8">
-    <w:abstractNumId w:val="13"/>
+    <w:abstractNumId w:val="14"/>
   </w:num>
   <w:num w:numId="9">
-    <w:abstractNumId w:val="6"/>
+    <w:abstractNumId w:val="7"/>
   </w:num>
   <w:num w:numId="10">
-    <w:abstractNumId w:val="9"/>
+    <w:abstractNumId w:val="10"/>
   </w:num>
   <w:num w:numId="11">
     <w:abstractNumId w:val="5"/>
@@ -3439,16 +4007,22 @@
     <w:abstractNumId w:val="4"/>
   </w:num>
   <w:num w:numId="13">
-    <w:abstractNumId w:val="14"/>
+    <w:abstractNumId w:val="15"/>
   </w:num>
   <w:num w:numId="14">
+    <w:abstractNumId w:val="13"/>
+  </w:num>
+  <w:num w:numId="15">
+    <w:abstractNumId w:val="11"/>
+  </w:num>
+  <w:num w:numId="16">
     <w:abstractNumId w:val="12"/>
   </w:num>
-  <w:num w:numId="15">
-    <w:abstractNumId w:val="10"/>
+  <w:num w:numId="17">
+    <w:abstractNumId w:val="16"/>
   </w:num>
-  <w:num w:numId="16">
-    <w:abstractNumId w:val="11"/>
+  <w:num w:numId="18">
+    <w:abstractNumId w:val="6"/>
   </w:num>
   <w:numIdMacAtCleanup w:val="12"/>
 </w:numbering>
@@ -5784,7 +6358,7 @@
 </file>
 
 <file path=customXml/itemProps1.xml><?xml version="1.0" encoding="utf-8"?>
-<ds:datastoreItem xmlns:ds="http://schemas.openxmlformats.org/officeDocument/2006/customXml" ds:itemID="{1F0DE561-DB40-4D2F-9AF6-E07F5214F011}">
+<ds:datastoreItem xmlns:ds="http://schemas.openxmlformats.org/officeDocument/2006/customXml" ds:itemID="{9FE9C4ED-4E23-437A-9EE1-9D8E04BA711E}">
   <ds:schemaRefs>
     <ds:schemaRef ds:uri="http://schemas.openxmlformats.org/officeDocument/2006/bibliography"/>
   </ds:schemaRefs>

</xml_diff>